<commit_message>
added changes on doc
</commit_message>
<xml_diff>
--- a/adding this in to repository.docx
+++ b/adding this in to repository.docx
@@ -8,11 +8,39 @@
           <w:lang w:val="en-US"/>
         </w:rPr>
       </w:pPr>
+      <w:proofErr w:type="gramStart"/>
       <w:r>
         <w:rPr>
           <w:lang w:val="en-US"/>
         </w:rPr>
-        <w:t>Hello everyone I hope you all are doing</w:t>
+        <w:t>Hello everyone</w:t>
+      </w:r>
+      <w:proofErr w:type="gramEnd"/>
+      <w:r>
+        <w:rPr>
+          <w:lang w:val="en-US"/>
+        </w:rPr>
+        <w:t xml:space="preserve"> I hope you all are doing</w:t>
+      </w:r>
+    </w:p>
+    <w:p>
+      <w:pPr>
+        <w:rPr>
+          <w:lang w:val="en-US"/>
+        </w:rPr>
+      </w:pPr>
+    </w:p>
+    <w:p>
+      <w:pPr>
+        <w:rPr>
+          <w:lang w:val="en-US"/>
+        </w:rPr>
+      </w:pPr>
+      <w:r>
+        <w:rPr>
+          <w:lang w:val="en-US"/>
+        </w:rPr>
+        <w:t xml:space="preserve">Doing great thanks. :D </w:t>
       </w:r>
     </w:p>
     <w:sectPr>

</xml_diff>

<commit_message>
modified adding this file
</commit_message>
<xml_diff>
--- a/adding this in to repository.docx
+++ b/adding this in to repository.docx
@@ -8,11 +8,19 @@
           <w:lang w:val="en-US"/>
         </w:rPr>
       </w:pPr>
+      <w:proofErr w:type="gramStart"/>
       <w:r>
         <w:rPr>
           <w:lang w:val="en-US"/>
         </w:rPr>
-        <w:t>Hello everyone I hope you all are doing</w:t>
+        <w:t>Hello everyone</w:t>
+      </w:r>
+      <w:proofErr w:type="gramEnd"/>
+      <w:r>
+        <w:rPr>
+          <w:lang w:val="en-US"/>
+        </w:rPr>
+        <w:t xml:space="preserve"> I hope you all are doing</w:t>
       </w:r>
     </w:p>
     <w:p>
@@ -59,6 +67,26 @@
           <w:lang w:val="en-US"/>
         </w:rPr>
         <w:t>permission granted</w:t>
+      </w:r>
+    </w:p>
+    <w:p>
+      <w:pPr>
+        <w:rPr>
+          <w:lang w:val="en-US"/>
+        </w:rPr>
+      </w:pPr>
+    </w:p>
+    <w:p>
+      <w:pPr>
+        <w:rPr>
+          <w:lang w:val="en-US"/>
+        </w:rPr>
+      </w:pPr>
+      <w:r>
+        <w:rPr>
+          <w:lang w:val="en-US"/>
+        </w:rPr>
+        <w:t>Thanks</w:t>
       </w:r>
     </w:p>
     <w:sectPr>

</xml_diff>